<commit_message>
Chapter 8 freefall problem
Added a freefall problem to chapter 8 homework
</commit_message>
<xml_diff>
--- a/Homework Problems/Chapter8_Problems.docx
+++ b/Homework Problems/Chapter8_Problems.docx
@@ -1,6 +1,6 @@
 
 <file path=word/document.xml><?xml version="1.0" encoding="utf-8"?>
-<w:document xmlns:wpc="http://schemas.microsoft.com/office/word/2010/wordprocessingCanvas" xmlns:cx="http://schemas.microsoft.com/office/drawing/2014/chartex" xmlns:cx1="http://schemas.microsoft.com/office/drawing/2015/9/8/chartex" xmlns:cx2="http://schemas.microsoft.com/office/drawing/2015/10/21/chartex" xmlns:cx3="http://schemas.microsoft.com/office/drawing/2016/5/9/chartex" xmlns:cx4="http://schemas.microsoft.com/office/drawing/2016/5/10/chartex" xmlns:cx5="http://schemas.microsoft.com/office/drawing/2016/5/11/chartex" xmlns:cx6="http://schemas.microsoft.com/office/drawing/2016/5/12/chartex" xmlns:cx7="http://schemas.microsoft.com/office/drawing/2016/5/13/chartex" xmlns:cx8="http://schemas.microsoft.com/office/drawing/2016/5/14/chartex" xmlns:mc="http://schemas.openxmlformats.org/markup-compatibility/2006" xmlns:aink="http://schemas.microsoft.com/office/drawing/2016/ink" xmlns:am3d="http://schemas.microsoft.com/office/drawing/2017/model3d" xmlns:o="urn:schemas-microsoft-com:office:office" xmlns:r="http://schemas.openxmlformats.org/officeDocument/2006/relationships" xmlns:m="http://schemas.openxmlformats.org/officeDocument/2006/math" xmlns:v="urn:schemas-microsoft-com:vml" xmlns:wp14="http://schemas.microsoft.com/office/word/2010/wordprocessingDrawing" xmlns:wp="http://schemas.openxmlformats.org/drawingml/2006/wordprocessingDrawing" xmlns:w10="urn:schemas-microsoft-com:office:word" xmlns:w="http://schemas.openxmlformats.org/wordprocessingml/2006/main" xmlns:w14="http://schemas.microsoft.com/office/word/2010/wordml" xmlns:w15="http://schemas.microsoft.com/office/word/2012/wordml" xmlns:w16cex="http://schemas.microsoft.com/office/word/2018/wordml/cex" xmlns:w16cid="http://schemas.microsoft.com/office/word/2016/wordml/cid" xmlns:w16="http://schemas.microsoft.com/office/word/2018/wordml" xmlns:w16se="http://schemas.microsoft.com/office/word/2015/wordml/symex" xmlns:wpg="http://schemas.microsoft.com/office/word/2010/wordprocessingGroup" xmlns:wpi="http://schemas.microsoft.com/office/word/2010/wordprocessingInk" xmlns:wne="http://schemas.microsoft.com/office/word/2006/wordml" xmlns:wps="http://schemas.microsoft.com/office/word/2010/wordprocessingShape" mc:Ignorable="w14 w15 w16se w16cid w16 w16cex wp14">
+<w:document xmlns:wpc="http://schemas.microsoft.com/office/word/2010/wordprocessingCanvas" xmlns:cx="http://schemas.microsoft.com/office/drawing/2014/chartex" xmlns:cx1="http://schemas.microsoft.com/office/drawing/2015/9/8/chartex" xmlns:cx2="http://schemas.microsoft.com/office/drawing/2015/10/21/chartex" xmlns:cx3="http://schemas.microsoft.com/office/drawing/2016/5/9/chartex" xmlns:cx4="http://schemas.microsoft.com/office/drawing/2016/5/10/chartex" xmlns:cx5="http://schemas.microsoft.com/office/drawing/2016/5/11/chartex" xmlns:cx6="http://schemas.microsoft.com/office/drawing/2016/5/12/chartex" xmlns:cx7="http://schemas.microsoft.com/office/drawing/2016/5/13/chartex" xmlns:cx8="http://schemas.microsoft.com/office/drawing/2016/5/14/chartex" xmlns:mc="http://schemas.openxmlformats.org/markup-compatibility/2006" xmlns:aink="http://schemas.microsoft.com/office/drawing/2016/ink" xmlns:am3d="http://schemas.microsoft.com/office/drawing/2017/model3d" xmlns:o="urn:schemas-microsoft-com:office:office" xmlns:r="http://schemas.openxmlformats.org/officeDocument/2006/relationships" xmlns:m="http://schemas.openxmlformats.org/officeDocument/2006/math" xmlns:v="urn:schemas-microsoft-com:vml" xmlns:wp14="http://schemas.microsoft.com/office/word/2010/wordprocessingDrawing" xmlns:wp="http://schemas.openxmlformats.org/drawingml/2006/wordprocessingDrawing" xmlns:w10="urn:schemas-microsoft-com:office:word" xmlns:w="http://schemas.openxmlformats.org/wordprocessingml/2006/main" xmlns:w14="http://schemas.microsoft.com/office/word/2010/wordml" xmlns:w15="http://schemas.microsoft.com/office/word/2012/wordml" xmlns:w16cex="http://schemas.microsoft.com/office/word/2018/wordml/cex" xmlns:w16cid="http://schemas.microsoft.com/office/word/2016/wordml/cid" xmlns:w16="http://schemas.microsoft.com/office/word/2018/wordml" xmlns:w16sdtdh="http://schemas.microsoft.com/office/word/2020/wordml/sdtdatahash" xmlns:w16se="http://schemas.microsoft.com/office/word/2015/wordml/symex" xmlns:wpg="http://schemas.microsoft.com/office/word/2010/wordprocessingGroup" xmlns:wpi="http://schemas.microsoft.com/office/word/2010/wordprocessingInk" xmlns:wne="http://schemas.microsoft.com/office/word/2006/wordml" xmlns:wps="http://schemas.microsoft.com/office/word/2010/wordprocessingShape" mc:Ignorable="w14 w15 w16se w16cid w16 w16cex w16sdtdh wp14">
   <w:body>
     <w:p>
       <w:pPr>
@@ -102,48 +102,30 @@
     </w:p>
     <w:p>
       <w:r>
-        <w:t xml:space="preserve">Problem </w:t>
-      </w:r>
-      <w:r>
-        <w:t>8</w:t>
-      </w:r>
-      <w:r>
-        <w:t>.3</w:t>
-      </w:r>
-    </w:p>
-    <w:p>
-      <w:r>
-        <w:t>A train experiences the acceleration over ti</w:t>
-      </w:r>
-      <w:r>
-        <w:t xml:space="preserve">me detailed below. Draw the </w:t>
-      </w:r>
-      <w:r>
-        <w:t xml:space="preserve">v-t and </w:t>
-      </w:r>
-      <w:r>
-        <w:t>x</w:t>
-      </w:r>
-      <w:r>
-        <w:t>-t diagrams</w:t>
-      </w:r>
-      <w:r>
-        <w:t xml:space="preserve"> with all key points and equations labeled</w:t>
-      </w:r>
-      <w:r>
-        <w:t xml:space="preserve"> and determine the total distance traveled by the train.</w:t>
-      </w:r>
-    </w:p>
-    <w:p>
+        <w:t>Problem 8.3</w:t>
+      </w:r>
+    </w:p>
+    <w:p>
+      <w:r>
+        <w:t>A</w:t>
+      </w:r>
+      <w:r>
+        <w:t>n anvil is released from rest at a height of 30 meters. Assume no air resistance. How long will it take for the anvil to hit the ground? What is the expected speed of the anvil when it hits the ground?</w:t>
+      </w:r>
+    </w:p>
+    <w:p>
+      <w:pPr>
+        <w:jc w:val="center"/>
+      </w:pPr>
       <w:r>
         <w:rPr>
           <w:noProof/>
         </w:rPr>
         <w:drawing>
-          <wp:inline distT="0" distB="0" distL="0" distR="0" wp14:anchorId="54D5EE30" wp14:editId="2E1F8A58">
-            <wp:extent cx="5943600" cy="3550920"/>
-            <wp:effectExtent l="0" t="0" r="0" b="0"/>
-            <wp:docPr id="1" name="Picture 1"/>
+          <wp:inline distT="0" distB="0" distL="0" distR="0" wp14:anchorId="14B125A5" wp14:editId="4609A9A4">
+            <wp:extent cx="3346450" cy="3266519"/>
+            <wp:effectExtent l="0" t="0" r="6350" b="0"/>
+            <wp:docPr id="11" name="Picture 11" descr="Chart&#10;&#10;Description automatically generated"/>
             <wp:cNvGraphicFramePr>
               <a:graphicFrameLocks xmlns:a="http://schemas.openxmlformats.org/drawingml/2006/main" noChangeAspect="1"/>
             </wp:cNvGraphicFramePr>
@@ -151,7 +133,7 @@
               <a:graphicData uri="http://schemas.openxmlformats.org/drawingml/2006/picture">
                 <pic:pic xmlns:pic="http://schemas.openxmlformats.org/drawingml/2006/picture">
                   <pic:nvPicPr>
-                    <pic:cNvPr id="1" name="D908818.tmp"/>
+                    <pic:cNvPr id="11" name="Picture 11" descr="Chart&#10;&#10;Description automatically generated"/>
                     <pic:cNvPicPr/>
                   </pic:nvPicPr>
                   <pic:blipFill>
@@ -169,7 +151,7 @@
                   <pic:spPr>
                     <a:xfrm>
                       <a:off x="0" y="0"/>
-                      <a:ext cx="5943600" cy="3550920"/>
+                      <a:ext cx="3350351" cy="3270327"/>
                     </a:xfrm>
                     <a:prstGeom prst="rect">
                       <a:avLst/>
@@ -184,32 +166,52 @@
     </w:p>
     <w:p>
       <w:r>
-        <w:t xml:space="preserve">(Solution: total distance = 4950 m + v-t and </w:t>
-      </w:r>
-      <w:r>
-        <w:t>x</w:t>
-      </w:r>
-      <w:r>
-        <w:t>-t diagrams)</w:t>
+        <w:t xml:space="preserve">(Solution: </w:t>
+      </w:r>
+      <m:oMath>
+        <m:r>
+          <w:rPr>
+            <w:rFonts w:ascii="Cambria Math" w:hAnsi="Cambria Math"/>
+          </w:rPr>
+          <m:t>t=2.47 s, v=</m:t>
+        </m:r>
+        <m:r>
+          <w:rPr>
+            <w:rFonts w:ascii="Cambria Math" w:eastAsiaTheme="minorEastAsia" w:hAnsi="Cambria Math"/>
+          </w:rPr>
+          <m:t>24.26 m/s</m:t>
+        </m:r>
+      </m:oMath>
+      <w:r>
+        <w:t>)</w:t>
       </w:r>
     </w:p>
     <w:p/>
     <w:p/>
-    <w:p/>
-    <w:p>
-      <w:r>
+    <w:p>
+      <w:r>
+        <w:lastRenderedPageBreak/>
         <w:t xml:space="preserve">Problem </w:t>
       </w:r>
       <w:r>
         <w:t>8</w:t>
       </w:r>
       <w:r>
-        <w:t>.4</w:t>
-      </w:r>
-    </w:p>
-    <w:p>
-      <w:r>
-        <w:t xml:space="preserve">As a roller coaster cart comes into the gate at the end of the ride it goes through two sets of brakes. The velocity over time is shown in the graph below. Draw the a-t and </w:t>
+        <w:t>.</w:t>
+      </w:r>
+      <w:r>
+        <w:t>4</w:t>
+      </w:r>
+    </w:p>
+    <w:p>
+      <w:r>
+        <w:t>A train experiences the acceleration over ti</w:t>
+      </w:r>
+      <w:r>
+        <w:t xml:space="preserve">me detailed below. Draw the </w:t>
+      </w:r>
+      <w:r>
+        <w:t xml:space="preserve">v-t and </w:t>
       </w:r>
       <w:r>
         <w:t>x</w:t>
@@ -221,31 +223,22 @@
         <w:t xml:space="preserve"> with all key points and equations labeled</w:t>
       </w:r>
       <w:r>
-        <w:t>. Determine total distance the cart</w:t>
-      </w:r>
-      <w:r>
-        <w:t xml:space="preserve"> travels during this </w:t>
-      </w:r>
-      <w:r>
-        <w:t>seven-second</w:t>
-      </w:r>
-      <w:r>
-        <w:t xml:space="preserve"> period</w:t>
-      </w:r>
-      <w:r>
-        <w:t>.</w:t>
-      </w:r>
-    </w:p>
-    <w:p>
+        <w:t xml:space="preserve"> and determine the total distance traveled by the train.</w:t>
+      </w:r>
+    </w:p>
+    <w:p>
+      <w:pPr>
+        <w:jc w:val="center"/>
+      </w:pPr>
       <w:r>
         <w:rPr>
           <w:noProof/>
         </w:rPr>
         <w:drawing>
-          <wp:inline distT="0" distB="0" distL="0" distR="0" wp14:anchorId="0B0B22D2" wp14:editId="45438564">
-            <wp:extent cx="5943600" cy="3644265"/>
-            <wp:effectExtent l="0" t="0" r="0" b="0"/>
-            <wp:docPr id="2" name="Picture 2"/>
+          <wp:inline distT="0" distB="0" distL="0" distR="0" wp14:anchorId="54D5EE30" wp14:editId="65A19ED3">
+            <wp:extent cx="4660900" cy="2784589"/>
+            <wp:effectExtent l="0" t="0" r="6350" b="0"/>
+            <wp:docPr id="1" name="Picture 1"/>
             <wp:cNvGraphicFramePr>
               <a:graphicFrameLocks xmlns:a="http://schemas.openxmlformats.org/drawingml/2006/main" noChangeAspect="1"/>
             </wp:cNvGraphicFramePr>
@@ -253,7 +246,7 @@
               <a:graphicData uri="http://schemas.openxmlformats.org/drawingml/2006/picture">
                 <pic:pic xmlns:pic="http://schemas.openxmlformats.org/drawingml/2006/picture">
                   <pic:nvPicPr>
-                    <pic:cNvPr id="2" name="D90100.tmp"/>
+                    <pic:cNvPr id="1" name="D908818.tmp"/>
                     <pic:cNvPicPr/>
                   </pic:nvPicPr>
                   <pic:blipFill>
@@ -271,7 +264,7 @@
                   <pic:spPr>
                     <a:xfrm>
                       <a:off x="0" y="0"/>
-                      <a:ext cx="5943600" cy="3644265"/>
+                      <a:ext cx="4670570" cy="2790366"/>
                     </a:xfrm>
                     <a:prstGeom prst="rect">
                       <a:avLst/>
@@ -286,6 +279,111 @@
     </w:p>
     <w:p>
       <w:r>
+        <w:t xml:space="preserve">(Solution: total distance = 4950 m + v-t and </w:t>
+      </w:r>
+      <w:r>
+        <w:t>x</w:t>
+      </w:r>
+      <w:r>
+        <w:t>-t diagrams)</w:t>
+      </w:r>
+    </w:p>
+    <w:p>
+      <w:r>
+        <w:t xml:space="preserve">Problem </w:t>
+      </w:r>
+      <w:r>
+        <w:t>8</w:t>
+      </w:r>
+      <w:r>
+        <w:t>.</w:t>
+      </w:r>
+      <w:r>
+        <w:t>5</w:t>
+      </w:r>
+    </w:p>
+    <w:p>
+      <w:r>
+        <w:t xml:space="preserve">As a roller coaster cart comes into the gate at the end of the ride it goes through two sets of brakes. The velocity over time is shown in the graph below. Draw the a-t and </w:t>
+      </w:r>
+      <w:r>
+        <w:t>x</w:t>
+      </w:r>
+      <w:r>
+        <w:t>-t diagrams</w:t>
+      </w:r>
+      <w:r>
+        <w:t xml:space="preserve"> with all key points and equations labeled</w:t>
+      </w:r>
+      <w:r>
+        <w:t>. Determine total distance the cart</w:t>
+      </w:r>
+      <w:r>
+        <w:t xml:space="preserve"> travels during this </w:t>
+      </w:r>
+      <w:r>
+        <w:t>seven-second</w:t>
+      </w:r>
+      <w:r>
+        <w:t xml:space="preserve"> period</w:t>
+      </w:r>
+      <w:r>
+        <w:t>.</w:t>
+      </w:r>
+    </w:p>
+    <w:p>
+      <w:pPr>
+        <w:jc w:val="center"/>
+      </w:pPr>
+      <w:r>
+        <w:rPr>
+          <w:noProof/>
+        </w:rPr>
+        <w:drawing>
+          <wp:inline distT="0" distB="0" distL="0" distR="0" wp14:anchorId="0B0B22D2" wp14:editId="013C1728">
+            <wp:extent cx="4256525" cy="2609850"/>
+            <wp:effectExtent l="0" t="0" r="0" b="0"/>
+            <wp:docPr id="2" name="Picture 2"/>
+            <wp:cNvGraphicFramePr>
+              <a:graphicFrameLocks xmlns:a="http://schemas.openxmlformats.org/drawingml/2006/main" noChangeAspect="1"/>
+            </wp:cNvGraphicFramePr>
+            <a:graphic xmlns:a="http://schemas.openxmlformats.org/drawingml/2006/main">
+              <a:graphicData uri="http://schemas.openxmlformats.org/drawingml/2006/picture">
+                <pic:pic xmlns:pic="http://schemas.openxmlformats.org/drawingml/2006/picture">
+                  <pic:nvPicPr>
+                    <pic:cNvPr id="2" name="D90100.tmp"/>
+                    <pic:cNvPicPr/>
+                  </pic:nvPicPr>
+                  <pic:blipFill>
+                    <a:blip r:embed="rId7">
+                      <a:extLst>
+                        <a:ext uri="{28A0092B-C50C-407E-A947-70E740481C1C}">
+                          <a14:useLocalDpi xmlns:a14="http://schemas.microsoft.com/office/drawing/2010/main" val="0"/>
+                        </a:ext>
+                      </a:extLst>
+                    </a:blip>
+                    <a:stretch>
+                      <a:fillRect/>
+                    </a:stretch>
+                  </pic:blipFill>
+                  <pic:spPr>
+                    <a:xfrm>
+                      <a:off x="0" y="0"/>
+                      <a:ext cx="4262989" cy="2613813"/>
+                    </a:xfrm>
+                    <a:prstGeom prst="rect">
+                      <a:avLst/>
+                    </a:prstGeom>
+                  </pic:spPr>
+                </pic:pic>
+              </a:graphicData>
+            </a:graphic>
+          </wp:inline>
+        </w:drawing>
+      </w:r>
+    </w:p>
+    <w:p>
+      <w:r>
         <w:t xml:space="preserve">(Solution: 25.5 ft + a-t and </w:t>
       </w:r>
       <w:r>
@@ -295,14 +393,6 @@
         <w:t>-t diagrams)</w:t>
       </w:r>
     </w:p>
-    <w:p/>
-    <w:p/>
-    <w:p/>
-    <w:p/>
-    <w:p/>
-    <w:p/>
-    <w:p/>
-    <w:p/>
     <w:p>
       <w:r>
         <w:lastRenderedPageBreak/>
@@ -312,7 +402,10 @@
         <w:t>8</w:t>
       </w:r>
       <w:r>
-        <w:t>.5</w:t>
+        <w:t>.</w:t>
+      </w:r>
+      <w:r>
+        <w:t>6</w:t>
       </w:r>
     </w:p>
     <w:p>
@@ -353,7 +446,7 @@
                     <pic:cNvPicPr/>
                   </pic:nvPicPr>
                   <pic:blipFill>
-                    <a:blip r:embed="rId7" cstate="print">
+                    <a:blip r:embed="rId8" cstate="print">
                       <a:extLst>
                         <a:ext uri="{28A0092B-C50C-407E-A947-70E740481C1C}">
                           <a14:useLocalDpi xmlns:a14="http://schemas.microsoft.com/office/drawing/2010/main" val="0"/>
@@ -405,7 +498,7 @@
         <w:t>.</w:t>
       </w:r>
       <w:r>
-        <w:t>6</w:t>
+        <w:t>7</w:t>
       </w:r>
     </w:p>
     <w:p>
@@ -455,7 +548,7 @@
                     <pic:cNvPicPr/>
                   </pic:nvPicPr>
                   <pic:blipFill>
-                    <a:blip r:embed="rId8" cstate="print">
+                    <a:blip r:embed="rId9" cstate="print">
                       <a:extLst>
                         <a:ext uri="{28A0092B-C50C-407E-A947-70E740481C1C}">
                           <a14:useLocalDpi xmlns:a14="http://schemas.microsoft.com/office/drawing/2010/main" val="0"/>
@@ -501,7 +594,7 @@
         <w:t>.</w:t>
       </w:r>
       <w:r>
-        <w:t>7</w:t>
+        <w:t>8</w:t>
       </w:r>
     </w:p>
     <w:p>
@@ -551,7 +644,7 @@
                     <pic:cNvPicPr/>
                   </pic:nvPicPr>
                   <pic:blipFill>
-                    <a:blip r:embed="rId9" cstate="print">
+                    <a:blip r:embed="rId10" cstate="print">
                       <a:extLst>
                         <a:ext uri="{28A0092B-C50C-407E-A947-70E740481C1C}">
                           <a14:useLocalDpi xmlns:a14="http://schemas.microsoft.com/office/drawing/2010/main" val="0"/>
@@ -609,7 +702,10 @@
         <w:t>8</w:t>
       </w:r>
       <w:r>
-        <w:t>.8</w:t>
+        <w:t>.</w:t>
+      </w:r>
+      <w:r>
+        <w:t>9</w:t>
       </w:r>
     </w:p>
     <w:p>
@@ -668,7 +764,7 @@
                     <pic:cNvPicPr/>
                   </pic:nvPicPr>
                   <pic:blipFill>
-                    <a:blip r:embed="rId10">
+                    <a:blip r:embed="rId11">
                       <a:extLst>
                         <a:ext uri="{28A0092B-C50C-407E-A947-70E740481C1C}">
                           <a14:useLocalDpi xmlns:a14="http://schemas.microsoft.com/office/drawing/2010/main" val="0"/>
@@ -725,7 +821,10 @@
         <w:t>8</w:t>
       </w:r>
       <w:r>
-        <w:t>.9</w:t>
+        <w:t>.</w:t>
+      </w:r>
+      <w:r>
+        <w:t>10</w:t>
       </w:r>
     </w:p>
     <w:p>
@@ -775,7 +874,7 @@
                     <pic:cNvPicPr/>
                   </pic:nvPicPr>
                   <pic:blipFill>
-                    <a:blip r:embed="rId11">
+                    <a:blip r:embed="rId12">
                       <a:extLst>
                         <a:ext uri="{28A0092B-C50C-407E-A947-70E740481C1C}">
                           <a14:useLocalDpi xmlns:a14="http://schemas.microsoft.com/office/drawing/2010/main" val="0"/>
@@ -849,7 +948,10 @@
         <w:t>.</w:t>
       </w:r>
       <w:r>
-        <w:t>10</w:t>
+        <w:t>1</w:t>
+      </w:r>
+      <w:r>
+        <w:t>1</w:t>
       </w:r>
     </w:p>
     <w:p>
@@ -1016,7 +1118,7 @@
                     <pic:cNvPicPr/>
                   </pic:nvPicPr>
                   <pic:blipFill>
-                    <a:blip r:embed="rId12">
+                    <a:blip r:embed="rId13">
                       <a:extLst>
                         <a:ext uri="{28A0092B-C50C-407E-A947-70E740481C1C}">
                           <a14:useLocalDpi xmlns:a14="http://schemas.microsoft.com/office/drawing/2010/main" val="0"/>
@@ -1199,7 +1301,10 @@
         <w:t>.</w:t>
       </w:r>
       <w:r>
-        <w:t>11</w:t>
+        <w:t>1</w:t>
+      </w:r>
+      <w:r>
+        <w:t>2</w:t>
       </w:r>
     </w:p>
     <w:p>
@@ -1231,7 +1336,7 @@
                     <pic:cNvPicPr/>
                   </pic:nvPicPr>
                   <pic:blipFill>
-                    <a:blip r:embed="rId13" cstate="print">
+                    <a:blip r:embed="rId14" cstate="print">
                       <a:extLst>
                         <a:ext uri="{28A0092B-C50C-407E-A947-70E740481C1C}">
                           <a14:useLocalDpi xmlns:a14="http://schemas.microsoft.com/office/drawing/2010/main" val="0"/>
@@ -1294,7 +1399,10 @@
         <w:t>.</w:t>
       </w:r>
       <w:r>
-        <w:t>12</w:t>
+        <w:t>1</w:t>
+      </w:r>
+      <w:r>
+        <w:t>3</w:t>
       </w:r>
     </w:p>
     <w:p>
@@ -1326,7 +1434,7 @@
                     <pic:cNvPicPr/>
                   </pic:nvPicPr>
                   <pic:blipFill>
-                    <a:blip r:embed="rId14" cstate="print">
+                    <a:blip r:embed="rId15" cstate="print">
                       <a:extLst>
                         <a:ext uri="{28A0092B-C50C-407E-A947-70E740481C1C}">
                           <a14:useLocalDpi xmlns:a14="http://schemas.microsoft.com/office/drawing/2010/main" val="0"/>
@@ -1388,7 +1496,7 @@
         <w:t>.1</w:t>
       </w:r>
       <w:r>
-        <w:t>3</w:t>
+        <w:t>4</w:t>
       </w:r>
     </w:p>
     <w:p>
@@ -1444,7 +1552,7 @@
                     <pic:cNvPicPr/>
                   </pic:nvPicPr>
                   <pic:blipFill>
-                    <a:blip r:embed="rId15">
+                    <a:blip r:embed="rId16">
                       <a:extLst>
                         <a:ext uri="{28A0092B-C50C-407E-A947-70E740481C1C}">
                           <a14:useLocalDpi xmlns:a14="http://schemas.microsoft.com/office/drawing/2010/main" val="0"/>
@@ -1504,7 +1612,10 @@
         <w:t>8</w:t>
       </w:r>
       <w:r>
-        <w:t>.14</w:t>
+        <w:t>.1</w:t>
+      </w:r>
+      <w:r>
+        <w:t>5</w:t>
       </w:r>
     </w:p>
     <w:p>
@@ -1554,7 +1665,7 @@
                     <pic:cNvPicPr/>
                   </pic:nvPicPr>
                   <pic:blipFill>
-                    <a:blip r:embed="rId16">
+                    <a:blip r:embed="rId17">
                       <a:extLst>
                         <a:ext uri="{28A0092B-C50C-407E-A947-70E740481C1C}">
                           <a14:useLocalDpi xmlns:a14="http://schemas.microsoft.com/office/drawing/2010/main" val="0"/>
@@ -1627,7 +1738,7 @@
 </file>
 
 <file path=word/numbering.xml><?xml version="1.0" encoding="utf-8"?>
-<w:numbering xmlns:wpc="http://schemas.microsoft.com/office/word/2010/wordprocessingCanvas" xmlns:cx="http://schemas.microsoft.com/office/drawing/2014/chartex" xmlns:cx1="http://schemas.microsoft.com/office/drawing/2015/9/8/chartex" xmlns:cx2="http://schemas.microsoft.com/office/drawing/2015/10/21/chartex" xmlns:cx3="http://schemas.microsoft.com/office/drawing/2016/5/9/chartex" xmlns:cx4="http://schemas.microsoft.com/office/drawing/2016/5/10/chartex" xmlns:cx5="http://schemas.microsoft.com/office/drawing/2016/5/11/chartex" xmlns:cx6="http://schemas.microsoft.com/office/drawing/2016/5/12/chartex" xmlns:cx7="http://schemas.microsoft.com/office/drawing/2016/5/13/chartex" xmlns:cx8="http://schemas.microsoft.com/office/drawing/2016/5/14/chartex" xmlns:mc="http://schemas.openxmlformats.org/markup-compatibility/2006" xmlns:aink="http://schemas.microsoft.com/office/drawing/2016/ink" xmlns:am3d="http://schemas.microsoft.com/office/drawing/2017/model3d" xmlns:o="urn:schemas-microsoft-com:office:office" xmlns:r="http://schemas.openxmlformats.org/officeDocument/2006/relationships" xmlns:m="http://schemas.openxmlformats.org/officeDocument/2006/math" xmlns:v="urn:schemas-microsoft-com:vml" xmlns:wp14="http://schemas.microsoft.com/office/word/2010/wordprocessingDrawing" xmlns:wp="http://schemas.openxmlformats.org/drawingml/2006/wordprocessingDrawing" xmlns:w10="urn:schemas-microsoft-com:office:word" xmlns:w="http://schemas.openxmlformats.org/wordprocessingml/2006/main" xmlns:w14="http://schemas.microsoft.com/office/word/2010/wordml" xmlns:w15="http://schemas.microsoft.com/office/word/2012/wordml" xmlns:w16cex="http://schemas.microsoft.com/office/word/2018/wordml/cex" xmlns:w16cid="http://schemas.microsoft.com/office/word/2016/wordml/cid" xmlns:w16="http://schemas.microsoft.com/office/word/2018/wordml" xmlns:w16se="http://schemas.microsoft.com/office/word/2015/wordml/symex" xmlns:wpg="http://schemas.microsoft.com/office/word/2010/wordprocessingGroup" xmlns:wpi="http://schemas.microsoft.com/office/word/2010/wordprocessingInk" xmlns:wne="http://schemas.microsoft.com/office/word/2006/wordml" xmlns:wps="http://schemas.microsoft.com/office/word/2010/wordprocessingShape" mc:Ignorable="w14 w15 w16se w16cid w16 w16cex wp14">
+<w:numbering xmlns:wpc="http://schemas.microsoft.com/office/word/2010/wordprocessingCanvas" xmlns:cx="http://schemas.microsoft.com/office/drawing/2014/chartex" xmlns:cx1="http://schemas.microsoft.com/office/drawing/2015/9/8/chartex" xmlns:cx2="http://schemas.microsoft.com/office/drawing/2015/10/21/chartex" xmlns:cx3="http://schemas.microsoft.com/office/drawing/2016/5/9/chartex" xmlns:cx4="http://schemas.microsoft.com/office/drawing/2016/5/10/chartex" xmlns:cx5="http://schemas.microsoft.com/office/drawing/2016/5/11/chartex" xmlns:cx6="http://schemas.microsoft.com/office/drawing/2016/5/12/chartex" xmlns:cx7="http://schemas.microsoft.com/office/drawing/2016/5/13/chartex" xmlns:cx8="http://schemas.microsoft.com/office/drawing/2016/5/14/chartex" xmlns:mc="http://schemas.openxmlformats.org/markup-compatibility/2006" xmlns:aink="http://schemas.microsoft.com/office/drawing/2016/ink" xmlns:am3d="http://schemas.microsoft.com/office/drawing/2017/model3d" xmlns:o="urn:schemas-microsoft-com:office:office" xmlns:r="http://schemas.openxmlformats.org/officeDocument/2006/relationships" xmlns:m="http://schemas.openxmlformats.org/officeDocument/2006/math" xmlns:v="urn:schemas-microsoft-com:vml" xmlns:wp14="http://schemas.microsoft.com/office/word/2010/wordprocessingDrawing" xmlns:wp="http://schemas.openxmlformats.org/drawingml/2006/wordprocessingDrawing" xmlns:w10="urn:schemas-microsoft-com:office:word" xmlns:w="http://schemas.openxmlformats.org/wordprocessingml/2006/main" xmlns:w14="http://schemas.microsoft.com/office/word/2010/wordml" xmlns:w15="http://schemas.microsoft.com/office/word/2012/wordml" xmlns:w16cex="http://schemas.microsoft.com/office/word/2018/wordml/cex" xmlns:w16cid="http://schemas.microsoft.com/office/word/2016/wordml/cid" xmlns:w16="http://schemas.microsoft.com/office/word/2018/wordml" xmlns:w16sdtdh="http://schemas.microsoft.com/office/word/2020/wordml/sdtdatahash" xmlns:w16se="http://schemas.microsoft.com/office/word/2015/wordml/symex" xmlns:wpg="http://schemas.microsoft.com/office/word/2010/wordprocessingGroup" xmlns:wpi="http://schemas.microsoft.com/office/word/2010/wordprocessingInk" xmlns:wne="http://schemas.microsoft.com/office/word/2006/wordml" xmlns:wps="http://schemas.microsoft.com/office/word/2010/wordprocessingShape" mc:Ignorable="w14 w15 w16se w16cid w16 w16cex w16sdtdh wp14">
   <w:abstractNum w:abstractNumId="0" w15:restartNumberingAfterBreak="0">
     <w:nsid w:val="0D5E7A08"/>
     <w:multiLevelType w:val="hybridMultilevel"/>
@@ -1863,7 +1974,7 @@
 </file>
 
 <file path=word/styles.xml><?xml version="1.0" encoding="utf-8"?>
-<w:styles xmlns:mc="http://schemas.openxmlformats.org/markup-compatibility/2006" xmlns:r="http://schemas.openxmlformats.org/officeDocument/2006/relationships" xmlns:w="http://schemas.openxmlformats.org/wordprocessingml/2006/main" xmlns:w14="http://schemas.microsoft.com/office/word/2010/wordml" xmlns:w15="http://schemas.microsoft.com/office/word/2012/wordml" xmlns:w16cex="http://schemas.microsoft.com/office/word/2018/wordml/cex" xmlns:w16cid="http://schemas.microsoft.com/office/word/2016/wordml/cid" xmlns:w16="http://schemas.microsoft.com/office/word/2018/wordml" xmlns:w16se="http://schemas.microsoft.com/office/word/2015/wordml/symex" mc:Ignorable="w14 w15 w16se w16cid w16 w16cex">
+<w:styles xmlns:mc="http://schemas.openxmlformats.org/markup-compatibility/2006" xmlns:r="http://schemas.openxmlformats.org/officeDocument/2006/relationships" xmlns:w="http://schemas.openxmlformats.org/wordprocessingml/2006/main" xmlns:w14="http://schemas.microsoft.com/office/word/2010/wordml" xmlns:w15="http://schemas.microsoft.com/office/word/2012/wordml" xmlns:w16cex="http://schemas.microsoft.com/office/word/2018/wordml/cex" xmlns:w16cid="http://schemas.microsoft.com/office/word/2016/wordml/cid" xmlns:w16="http://schemas.microsoft.com/office/word/2018/wordml" xmlns:w16sdtdh="http://schemas.microsoft.com/office/word/2020/wordml/sdtdatahash" xmlns:w16se="http://schemas.microsoft.com/office/word/2015/wordml/symex" mc:Ignorable="w14 w15 w16se w16cid w16 w16cex w16sdtdh">
   <w:docDefaults>
     <w:rPrDefault>
       <w:rPr>
@@ -2299,6 +2410,16 @@
       <w:contextualSpacing/>
     </w:pPr>
   </w:style>
+  <w:style w:type="character" w:styleId="PlaceholderText">
+    <w:name w:val="Placeholder Text"/>
+    <w:basedOn w:val="DefaultParagraphFont"/>
+    <w:uiPriority w:val="99"/>
+    <w:semiHidden/>
+    <w:rsid w:val="00271E1E"/>
+    <w:rPr>
+      <w:color w:val="808080"/>
+    </w:rPr>
+  </w:style>
 </w:styles>
 </file>
 

</xml_diff>